<commit_message>
add vgg architacture table
</commit_message>
<xml_diff>
--- a/HK1-2023-1024-Final-DL-20231127T104135Z-001/HK1-2023-1024-Final-DL/Soan_NoiDungOnTap/Phần 1/Phần 1_2_Các mô hình phổ biến.docx
+++ b/HK1-2023-1024-Final-DL-20231127T104135Z-001/HK1-2023-1024-Final-DL/Soan_NoiDungOnTap/Phần 1/Phần 1_2_Các mô hình phổ biến.docx
@@ -1283,6 +1283,67 @@
           <w:rFonts w:ascii="Times New Roman" w:eastAsia="Times New Roman" w:hAnsi="Times New Roman" w:cs="Times New Roman"/>
         </w:rPr>
       </w:pPr>
+      <w:r>
+        <w:rPr>
+          <w:noProof/>
+        </w:rPr>
+        <w:lastRenderedPageBreak/>
+        <w:drawing>
+          <wp:inline distT="0" distB="0" distL="0" distR="0" wp14:anchorId="4435EA51" wp14:editId="0A00DCCE">
+            <wp:extent cx="5733415" cy="5820410"/>
+            <wp:effectExtent l="0" t="0" r="635" b="8890"/>
+            <wp:docPr id="999869568" name="Picture 1"/>
+            <wp:cNvGraphicFramePr>
+              <a:graphicFrameLocks xmlns:a="http://schemas.openxmlformats.org/drawingml/2006/main" noChangeAspect="1"/>
+            </wp:cNvGraphicFramePr>
+            <a:graphic xmlns:a="http://schemas.openxmlformats.org/drawingml/2006/main">
+              <a:graphicData uri="http://schemas.openxmlformats.org/drawingml/2006/picture">
+                <pic:pic xmlns:pic="http://schemas.openxmlformats.org/drawingml/2006/picture">
+                  <pic:nvPicPr>
+                    <pic:cNvPr id="0" name="Picture 1"/>
+                    <pic:cNvPicPr>
+                      <a:picLocks noChangeAspect="1" noChangeArrowheads="1"/>
+                    </pic:cNvPicPr>
+                  </pic:nvPicPr>
+                  <pic:blipFill>
+                    <a:blip r:embed="rId8">
+                      <a:extLst>
+                        <a:ext uri="{28A0092B-C50C-407E-A947-70E740481C1C}">
+                          <a14:useLocalDpi xmlns:a14="http://schemas.microsoft.com/office/drawing/2010/main" val="0"/>
+                        </a:ext>
+                      </a:extLst>
+                    </a:blip>
+                    <a:srcRect/>
+                    <a:stretch>
+                      <a:fillRect/>
+                    </a:stretch>
+                  </pic:blipFill>
+                  <pic:spPr bwMode="auto">
+                    <a:xfrm>
+                      <a:off x="0" y="0"/>
+                      <a:ext cx="5733415" cy="5820410"/>
+                    </a:xfrm>
+                    <a:prstGeom prst="rect">
+                      <a:avLst/>
+                    </a:prstGeom>
+                    <a:noFill/>
+                    <a:ln>
+                      <a:noFill/>
+                    </a:ln>
+                  </pic:spPr>
+                </pic:pic>
+              </a:graphicData>
+            </a:graphic>
+          </wp:inline>
+        </w:drawing>
+      </w:r>
+    </w:p>
+    <w:p>
+      <w:pPr>
+        <w:rPr>
+          <w:rFonts w:ascii="Times New Roman" w:eastAsia="Times New Roman" w:hAnsi="Times New Roman" w:cs="Times New Roman"/>
+        </w:rPr>
+      </w:pPr>
     </w:p>
     <w:p>
       <w:pPr>
@@ -1902,7 +1963,6 @@
                 <w:rFonts w:ascii="Times New Roman" w:eastAsia="Times New Roman" w:hAnsi="Times New Roman" w:cs="Times New Roman"/>
                 <w:shd w:val="clear" w:color="auto" w:fill="FFE599"/>
               </w:rPr>
-              <w:lastRenderedPageBreak/>
               <w:t>sequential1 output shape:    (</w:t>
             </w:r>
             <w:r>
@@ -2606,7 +2666,7 @@
                     <pic:cNvPicPr preferRelativeResize="0"/>
                   </pic:nvPicPr>
                   <pic:blipFill>
-                    <a:blip r:embed="rId8"/>
+                    <a:blip r:embed="rId9"/>
                     <a:srcRect/>
                     <a:stretch>
                       <a:fillRect/>
@@ -2654,7 +2714,7 @@
                     <pic:cNvPicPr preferRelativeResize="0"/>
                   </pic:nvPicPr>
                   <pic:blipFill>
-                    <a:blip r:embed="rId9"/>
+                    <a:blip r:embed="rId10"/>
                     <a:srcRect/>
                     <a:stretch>
                       <a:fillRect/>
@@ -3379,7 +3439,7 @@
                     </pic:cNvPicPr>
                   </pic:nvPicPr>
                   <pic:blipFill>
-                    <a:blip r:embed="rId10">
+                    <a:blip r:embed="rId11">
                       <a:extLst>
                         <a:ext uri="{28A0092B-C50C-407E-A947-70E740481C1C}">
                           <a14:useLocalDpi xmlns:a14="http://schemas.microsoft.com/office/drawing/2010/main" val="0"/>
@@ -3439,7 +3499,7 @@
                     </pic:cNvPicPr>
                   </pic:nvPicPr>
                   <pic:blipFill>
-                    <a:blip r:embed="rId11">
+                    <a:blip r:embed="rId12">
                       <a:extLst>
                         <a:ext uri="{28A0092B-C50C-407E-A947-70E740481C1C}">
                           <a14:useLocalDpi xmlns:a14="http://schemas.microsoft.com/office/drawing/2010/main" val="0"/>
@@ -4269,7 +4329,7 @@
                     <pic:cNvPicPr preferRelativeResize="0"/>
                   </pic:nvPicPr>
                   <pic:blipFill>
-                    <a:blip r:embed="rId12"/>
+                    <a:blip r:embed="rId13"/>
                     <a:srcRect/>
                     <a:stretch>
                       <a:fillRect/>
@@ -4395,7 +4455,7 @@
                     <pic:cNvPicPr preferRelativeResize="0"/>
                   </pic:nvPicPr>
                   <pic:blipFill>
-                    <a:blip r:embed="rId13"/>
+                    <a:blip r:embed="rId14"/>
                     <a:srcRect/>
                     <a:stretch>
                       <a:fillRect/>
@@ -4491,7 +4551,7 @@
                     <pic:cNvPicPr preferRelativeResize="0"/>
                   </pic:nvPicPr>
                   <pic:blipFill>
-                    <a:blip r:embed="rId14"/>
+                    <a:blip r:embed="rId15"/>
                     <a:srcRect/>
                     <a:stretch>
                       <a:fillRect/>
@@ -4632,7 +4692,7 @@
                     <pic:cNvPicPr preferRelativeResize="0"/>
                   </pic:nvPicPr>
                   <pic:blipFill>
-                    <a:blip r:embed="rId15"/>
+                    <a:blip r:embed="rId16"/>
                     <a:srcRect/>
                     <a:stretch>
                       <a:fillRect/>
@@ -4683,7 +4743,7 @@
                     <pic:cNvPicPr preferRelativeResize="0"/>
                   </pic:nvPicPr>
                   <pic:blipFill>
-                    <a:blip r:embed="rId16"/>
+                    <a:blip r:embed="rId17"/>
                     <a:srcRect/>
                     <a:stretch>
                       <a:fillRect/>
@@ -4723,7 +4783,7 @@
         </w:rPr>
         <w:t>A traditional </w:t>
       </w:r>
-      <w:hyperlink r:id="rId17" w:history="1">
+      <w:hyperlink r:id="rId18" w:history="1">
         <w:r>
           <w:rPr>
             <w:rStyle w:val="Hyperlink"/>
@@ -4741,7 +4801,7 @@
         </w:rPr>
         <w:t> has a wide -&gt; narrow -&gt; wide structure with the number of channels. The input has a high number of channels, which are compressed with a </w:t>
       </w:r>
-      <w:hyperlink r:id="rId18" w:history="1">
+      <w:hyperlink r:id="rId19" w:history="1">
         <w:r>
           <w:rPr>
             <w:rStyle w:val="Hyperlink"/>
@@ -4759,7 +4819,7 @@
         </w:rPr>
         <w:t>. The number of channels is then increased again with a 1x1 </w:t>
       </w:r>
-      <w:hyperlink r:id="rId19" w:history="1">
+      <w:hyperlink r:id="rId20" w:history="1">
         <w:r>
           <w:rPr>
             <w:rStyle w:val="Hyperlink"/>
@@ -4795,7 +4855,7 @@
         </w:rPr>
         <w:t>In contrast, an Inverted Residual Block follows a narrow -&gt; wide -&gt; narrow approach, hence the inversion. We first widen with a 1x1 convolution, then use a 3x3 </w:t>
       </w:r>
-      <w:hyperlink r:id="rId20" w:history="1">
+      <w:hyperlink r:id="rId21" w:history="1">
         <w:r>
           <w:rPr>
             <w:rStyle w:val="Hyperlink"/>
@@ -4845,7 +4905,7 @@
                     </pic:cNvPicPr>
                   </pic:nvPicPr>
                   <pic:blipFill>
-                    <a:blip r:embed="rId21" cstate="print">
+                    <a:blip r:embed="rId22" cstate="print">
                       <a:extLst>
                         <a:ext uri="{28A0092B-C50C-407E-A947-70E740481C1C}">
                           <a14:useLocalDpi xmlns:a14="http://schemas.microsoft.com/office/drawing/2010/main" val="0"/>
@@ -4949,7 +5009,7 @@
                     <pic:cNvPicPr preferRelativeResize="0"/>
                   </pic:nvPicPr>
                   <pic:blipFill>
-                    <a:blip r:embed="rId22"/>
+                    <a:blip r:embed="rId23"/>
                     <a:srcRect/>
                     <a:stretch>
                       <a:fillRect/>
@@ -4984,6 +5044,7 @@
         <w:rPr>
           <w:rFonts w:ascii="Times New Roman" w:eastAsia="Times New Roman" w:hAnsi="Times New Roman" w:cs="Times New Roman"/>
           <w:b/>
+          <w:noProof/>
           <w:u w:val="single"/>
         </w:rPr>
         <w:drawing>
@@ -5002,7 +5063,7 @@
                     <pic:cNvPicPr/>
                   </pic:nvPicPr>
                   <pic:blipFill>
-                    <a:blip r:embed="rId23"/>
+                    <a:blip r:embed="rId24"/>
                     <a:stretch>
                       <a:fillRect/>
                     </a:stretch>
@@ -5116,7 +5177,7 @@
                     <pic:cNvPicPr preferRelativeResize="0"/>
                   </pic:nvPicPr>
                   <pic:blipFill>
-                    <a:blip r:embed="rId24"/>
+                    <a:blip r:embed="rId25"/>
                     <a:srcRect/>
                     <a:stretch>
                       <a:fillRect/>
@@ -5256,7 +5317,7 @@
                     <pic:cNvPicPr preferRelativeResize="0"/>
                   </pic:nvPicPr>
                   <pic:blipFill>
-                    <a:blip r:embed="rId25"/>
+                    <a:blip r:embed="rId26"/>
                     <a:srcRect/>
                     <a:stretch>
                       <a:fillRect/>
@@ -5369,7 +5430,6 @@
       <w:pPr>
         <w:rPr>
           <w:rFonts w:ascii="Times New Roman" w:eastAsia="Times New Roman" w:hAnsi="Times New Roman" w:cs="Times New Roman"/>
-          <w:lang w:val="en-US"/>
         </w:rPr>
       </w:pPr>
     </w:p>
@@ -7115,7 +7175,7 @@
                     <pic:cNvPicPr preferRelativeResize="0"/>
                   </pic:nvPicPr>
                   <pic:blipFill>
-                    <a:blip r:embed="rId26"/>
+                    <a:blip r:embed="rId27"/>
                     <a:srcRect/>
                     <a:stretch>
                       <a:fillRect/>
@@ -7422,7 +7482,7 @@
                     <pic:cNvPicPr preferRelativeResize="0"/>
                   </pic:nvPicPr>
                   <pic:blipFill>
-                    <a:blip r:embed="rId27"/>
+                    <a:blip r:embed="rId28"/>
                     <a:srcRect/>
                     <a:stretch>
                       <a:fillRect/>
@@ -7537,7 +7597,7 @@
                     <pic:cNvPicPr preferRelativeResize="0"/>
                   </pic:nvPicPr>
                   <pic:blipFill>
-                    <a:blip r:embed="rId28"/>
+                    <a:blip r:embed="rId29"/>
                     <a:srcRect l="21262" t="51047" r="22757" b="16204"/>
                     <a:stretch>
                       <a:fillRect/>
@@ -7833,7 +7893,7 @@
                     <pic:cNvPicPr preferRelativeResize="0"/>
                   </pic:nvPicPr>
                   <pic:blipFill>
-                    <a:blip r:embed="rId29"/>
+                    <a:blip r:embed="rId30"/>
                     <a:srcRect/>
                     <a:stretch>
                       <a:fillRect/>
@@ -7903,7 +7963,7 @@
                     <pic:cNvPicPr preferRelativeResize="0"/>
                   </pic:nvPicPr>
                   <pic:blipFill>
-                    <a:blip r:embed="rId30"/>
+                    <a:blip r:embed="rId31"/>
                     <a:srcRect/>
                     <a:stretch>
                       <a:fillRect/>
@@ -8191,7 +8251,7 @@
         </w:rPr>
         <w:t xml:space="preserve">Tutorial: </w:t>
       </w:r>
-      <w:hyperlink r:id="rId31">
+      <w:hyperlink r:id="rId32">
         <w:r>
           <w:rPr>
             <w:rFonts w:ascii="Times New Roman" w:eastAsia="Times New Roman" w:hAnsi="Times New Roman" w:cs="Times New Roman"/>
@@ -8264,7 +8324,7 @@
                     <pic:cNvPicPr preferRelativeResize="0"/>
                   </pic:nvPicPr>
                   <pic:blipFill>
-                    <a:blip r:embed="rId32"/>
+                    <a:blip r:embed="rId33"/>
                     <a:srcRect/>
                     <a:stretch>
                       <a:fillRect/>
@@ -8325,7 +8385,7 @@
                     <pic:cNvPicPr preferRelativeResize="0"/>
                   </pic:nvPicPr>
                   <pic:blipFill>
-                    <a:blip r:embed="rId33"/>
+                    <a:blip r:embed="rId34"/>
                     <a:srcRect/>
                     <a:stretch>
                       <a:fillRect/>
@@ -8393,7 +8453,7 @@
                     <pic:cNvPicPr preferRelativeResize="0"/>
                   </pic:nvPicPr>
                   <pic:blipFill>
-                    <a:blip r:embed="rId34"/>
+                    <a:blip r:embed="rId35"/>
                     <a:srcRect/>
                     <a:stretch>
                       <a:fillRect/>
@@ -8935,7 +8995,7 @@
                     <pic:cNvPicPr preferRelativeResize="0"/>
                   </pic:nvPicPr>
                   <pic:blipFill>
-                    <a:blip r:embed="rId35"/>
+                    <a:blip r:embed="rId36"/>
                     <a:srcRect/>
                     <a:stretch>
                       <a:fillRect/>
@@ -9332,7 +9392,7 @@
                     <pic:cNvPicPr preferRelativeResize="0"/>
                   </pic:nvPicPr>
                   <pic:blipFill>
-                    <a:blip r:embed="rId36"/>
+                    <a:blip r:embed="rId37"/>
                     <a:srcRect/>
                     <a:stretch>
                       <a:fillRect/>
@@ -9537,7 +9597,7 @@
       </w:pPr>
     </w:p>
     <w:sectPr>
-      <w:footerReference w:type="default" r:id="rId37"/>
+      <w:footerReference w:type="default" r:id="rId38"/>
       <w:pgSz w:w="11909" w:h="16834"/>
       <w:pgMar w:top="990" w:right="1440" w:bottom="1095" w:left="1440" w:header="720" w:footer="720" w:gutter="0"/>
       <w:pgNumType w:start="1"/>

</xml_diff>